<commit_message>
Module 6 done minus quiz
</commit_message>
<xml_diff>
--- a/CST363/Module6/Assignment11/Assignment11 Security.docx
+++ b/CST363/Module6/Assignment11/Assignment11 Security.docx
@@ -16,17 +16,23 @@
           <w:b/>
           <w:sz w:val="24"/>
         </w:rPr>
-        <w:t>Name: ____________</w:t>
+        <w:t>Name: _______</w:t>
       </w:r>
-      <w:bookmarkStart w:id="0" w:name="_GoBack"/>
-      <w:bookmarkEnd w:id="0"/>
       <w:r>
         <w:rPr>
           <w:rFonts w:ascii="Times New Roman" w:hAnsi="Times New Roman" w:cs="Times New Roman"/>
           <w:b/>
           <w:sz w:val="24"/>
         </w:rPr>
-        <w:t>___________________</w:t>
+        <w:t>Christopher Holmes</w:t>
+      </w:r>
+      <w:r>
+        <w:rPr>
+          <w:rFonts w:ascii="Times New Roman" w:hAnsi="Times New Roman" w:cs="Times New Roman"/>
+          <w:b/>
+          <w:sz w:val="24"/>
+        </w:rPr>
+        <w:t>________________________</w:t>
       </w:r>
     </w:p>
     <w:p>
@@ -46,7 +52,25 @@
           <w:b/>
           <w:sz w:val="24"/>
         </w:rPr>
-        <w:t xml:space="preserve">Directions:  follow the directions in this document.  Edit the document to answer questions and submit to iLearn as a DOCX or PDF file. </w:t>
+        <w:t xml:space="preserve">Directions:  follow the directions in this document.  Edit the document to answer questions and submit to </w:t>
+      </w:r>
+      <w:proofErr w:type="spellStart"/>
+      <w:r>
+        <w:rPr>
+          <w:rFonts w:ascii="Times New Roman" w:hAnsi="Times New Roman" w:cs="Times New Roman"/>
+          <w:b/>
+          <w:sz w:val="24"/>
+        </w:rPr>
+        <w:t>iLearn</w:t>
+      </w:r>
+      <w:proofErr w:type="spellEnd"/>
+      <w:r>
+        <w:rPr>
+          <w:rFonts w:ascii="Times New Roman" w:hAnsi="Times New Roman" w:cs="Times New Roman"/>
+          <w:b/>
+          <w:sz w:val="24"/>
+        </w:rPr>
+        <w:t xml:space="preserve"> as a DOCX or PDF file. </w:t>
       </w:r>
     </w:p>
     <w:p>
@@ -197,7 +221,23 @@
           <w:rFonts w:ascii="Times New Roman" w:hAnsi="Times New Roman" w:cs="Times New Roman"/>
           <w:sz w:val="24"/>
         </w:rPr>
-        <w:t>Read chapter 18 in murach about database security, user accounts and user privileges.</w:t>
+        <w:t xml:space="preserve">Read chapter 18 in </w:t>
+      </w:r>
+      <w:proofErr w:type="spellStart"/>
+      <w:r>
+        <w:rPr>
+          <w:rFonts w:ascii="Times New Roman" w:hAnsi="Times New Roman" w:cs="Times New Roman"/>
+          <w:sz w:val="24"/>
+        </w:rPr>
+        <w:t>murach</w:t>
+      </w:r>
+      <w:proofErr w:type="spellEnd"/>
+      <w:r>
+        <w:rPr>
+          <w:rFonts w:ascii="Times New Roman" w:hAnsi="Times New Roman" w:cs="Times New Roman"/>
+          <w:sz w:val="24"/>
+        </w:rPr>
+        <w:t xml:space="preserve"> about database security, user accounts and user privileges.</w:t>
       </w:r>
     </w:p>
     <w:p>
@@ -239,7 +279,21 @@
         <w:rPr>
           <w:rFonts w:ascii="Times New Roman" w:hAnsi="Times New Roman" w:cs="Times New Roman"/>
         </w:rPr>
-        <w:t>page 525 in murach.  Exercises 1-10.</w:t>
+        <w:t xml:space="preserve">page 525 in </w:t>
+      </w:r>
+      <w:proofErr w:type="spellStart"/>
+      <w:r>
+        <w:rPr>
+          <w:rFonts w:ascii="Times New Roman" w:hAnsi="Times New Roman" w:cs="Times New Roman"/>
+        </w:rPr>
+        <w:t>murach</w:t>
+      </w:r>
+      <w:proofErr w:type="spellEnd"/>
+      <w:r>
+        <w:rPr>
+          <w:rFonts w:ascii="Times New Roman" w:hAnsi="Times New Roman" w:cs="Times New Roman"/>
+        </w:rPr>
+        <w:t>.  Exercises 1-10.</w:t>
       </w:r>
     </w:p>
     <w:p>
@@ -264,6 +318,138 @@
         <w:t>2.  Copy your script for exercise 2 here.</w:t>
       </w:r>
     </w:p>
+    <w:tbl>
+      <w:tblPr>
+        <w:tblStyle w:val="TableGrid"/>
+        <w:tblW w:w="0" w:type="auto"/>
+        <w:tblInd w:w="360" w:type="dxa"/>
+        <w:tblLook w:val="04A0" w:firstRow="1" w:lastRow="0" w:firstColumn="1" w:lastColumn="0" w:noHBand="0" w:noVBand="1"/>
+      </w:tblPr>
+      <w:tblGrid>
+        <w:gridCol w:w="8990"/>
+      </w:tblGrid>
+      <w:tr>
+        <w:tc>
+          <w:tcPr>
+            <w:tcW w:w="9350" w:type="dxa"/>
+          </w:tcPr>
+          <w:p>
+            <w:pPr>
+              <w:rPr>
+                <w:rFonts w:ascii="Times New Roman" w:hAnsi="Times New Roman" w:cs="Times New Roman"/>
+              </w:rPr>
+            </w:pPr>
+            <w:r>
+              <w:rPr>
+                <w:rFonts w:ascii="Times New Roman" w:hAnsi="Times New Roman" w:cs="Times New Roman"/>
+              </w:rPr>
+              <w:t>create user ray identified by 'temp';</w:t>
+            </w:r>
+          </w:p>
+          <w:p>
+            <w:pPr>
+              <w:rPr>
+                <w:rFonts w:ascii="Times New Roman" w:hAnsi="Times New Roman" w:cs="Times New Roman"/>
+              </w:rPr>
+            </w:pPr>
+            <w:r>
+              <w:rPr>
+                <w:rFonts w:ascii="Times New Roman" w:hAnsi="Times New Roman" w:cs="Times New Roman"/>
+              </w:rPr>
+              <w:t xml:space="preserve">grant select, insert, update on </w:t>
+            </w:r>
+            <w:proofErr w:type="spellStart"/>
+            <w:proofErr w:type="gramStart"/>
+            <w:r>
+              <w:rPr>
+                <w:rFonts w:ascii="Times New Roman" w:hAnsi="Times New Roman" w:cs="Times New Roman"/>
+              </w:rPr>
+              <w:t>ap.vendors</w:t>
+            </w:r>
+            <w:proofErr w:type="spellEnd"/>
+            <w:proofErr w:type="gramEnd"/>
+            <w:r>
+              <w:rPr>
+                <w:rFonts w:ascii="Times New Roman" w:hAnsi="Times New Roman" w:cs="Times New Roman"/>
+              </w:rPr>
+              <w:t xml:space="preserve"> to 'ray'@'%' identified by 'temp' with grant option;</w:t>
+            </w:r>
+          </w:p>
+          <w:p>
+            <w:pPr>
+              <w:rPr>
+                <w:rFonts w:ascii="Times New Roman" w:hAnsi="Times New Roman" w:cs="Times New Roman"/>
+              </w:rPr>
+            </w:pPr>
+            <w:r>
+              <w:rPr>
+                <w:rFonts w:ascii="Times New Roman" w:hAnsi="Times New Roman" w:cs="Times New Roman"/>
+              </w:rPr>
+              <w:t xml:space="preserve">grant select, insert, update on </w:t>
+            </w:r>
+            <w:proofErr w:type="spellStart"/>
+            <w:proofErr w:type="gramStart"/>
+            <w:r>
+              <w:rPr>
+                <w:rFonts w:ascii="Times New Roman" w:hAnsi="Times New Roman" w:cs="Times New Roman"/>
+              </w:rPr>
+              <w:t>ap.invoices</w:t>
+            </w:r>
+            <w:proofErr w:type="spellEnd"/>
+            <w:proofErr w:type="gramEnd"/>
+            <w:r>
+              <w:rPr>
+                <w:rFonts w:ascii="Times New Roman" w:hAnsi="Times New Roman" w:cs="Times New Roman"/>
+              </w:rPr>
+              <w:t xml:space="preserve"> to 'ray'@'%' identified by 'temp' with grant option;</w:t>
+            </w:r>
+          </w:p>
+          <w:p>
+            <w:pPr>
+              <w:rPr>
+                <w:rFonts w:ascii="Times New Roman" w:hAnsi="Times New Roman" w:cs="Times New Roman"/>
+              </w:rPr>
+            </w:pPr>
+            <w:r>
+              <w:rPr>
+                <w:rFonts w:ascii="Times New Roman" w:hAnsi="Times New Roman" w:cs="Times New Roman"/>
+              </w:rPr>
+              <w:t xml:space="preserve">grant select, insert on </w:t>
+            </w:r>
+            <w:proofErr w:type="spellStart"/>
+            <w:proofErr w:type="gramStart"/>
+            <w:r>
+              <w:rPr>
+                <w:rFonts w:ascii="Times New Roman" w:hAnsi="Times New Roman" w:cs="Times New Roman"/>
+              </w:rPr>
+              <w:t>ap.invoice</w:t>
+            </w:r>
+            <w:proofErr w:type="gramEnd"/>
+            <w:r>
+              <w:rPr>
+                <w:rFonts w:ascii="Times New Roman" w:hAnsi="Times New Roman" w:cs="Times New Roman"/>
+              </w:rPr>
+              <w:t>_line_items</w:t>
+            </w:r>
+            <w:proofErr w:type="spellEnd"/>
+            <w:r>
+              <w:rPr>
+                <w:rFonts w:ascii="Times New Roman" w:hAnsi="Times New Roman" w:cs="Times New Roman"/>
+              </w:rPr>
+              <w:t xml:space="preserve"> to 'ray'@'%' identified by 'temp' with grant option;</w:t>
+            </w:r>
+          </w:p>
+        </w:tc>
+      </w:tr>
+    </w:tbl>
+    <w:p>
+      <w:pPr>
+        <w:ind w:left="360"/>
+        <w:rPr>
+          <w:rFonts w:ascii="Times New Roman" w:hAnsi="Times New Roman" w:cs="Times New Roman"/>
+        </w:rPr>
+      </w:pPr>
+    </w:p>
     <w:p>
       <w:pPr>
         <w:ind w:left="360"/>
@@ -286,6 +472,59 @@
         <w:t>8.  Copy the GRANT statement for exercise #8 here.</w:t>
       </w:r>
     </w:p>
+    <w:tbl>
+      <w:tblPr>
+        <w:tblStyle w:val="TableGrid"/>
+        <w:tblW w:w="0" w:type="auto"/>
+        <w:tblInd w:w="360" w:type="dxa"/>
+        <w:tblLook w:val="04A0" w:firstRow="1" w:lastRow="0" w:firstColumn="1" w:lastColumn="0" w:noHBand="0" w:noVBand="1"/>
+      </w:tblPr>
+      <w:tblGrid>
+        <w:gridCol w:w="8990"/>
+      </w:tblGrid>
+      <w:tr>
+        <w:tc>
+          <w:tcPr>
+            <w:tcW w:w="9350" w:type="dxa"/>
+          </w:tcPr>
+          <w:p>
+            <w:pPr>
+              <w:rPr>
+                <w:rFonts w:ascii="Times New Roman" w:hAnsi="Times New Roman" w:cs="Times New Roman"/>
+              </w:rPr>
+            </w:pPr>
+            <w:r>
+              <w:rPr>
+                <w:rFonts w:ascii="Times New Roman" w:hAnsi="Times New Roman" w:cs="Times New Roman"/>
+              </w:rPr>
+              <w:t xml:space="preserve">grant select, insert on </w:t>
+            </w:r>
+            <w:proofErr w:type="spellStart"/>
+            <w:proofErr w:type="gramStart"/>
+            <w:r>
+              <w:rPr>
+                <w:rFonts w:ascii="Times New Roman" w:hAnsi="Times New Roman" w:cs="Times New Roman"/>
+              </w:rPr>
+              <w:t>ap.invoice</w:t>
+            </w:r>
+            <w:proofErr w:type="gramEnd"/>
+            <w:r>
+              <w:rPr>
+                <w:rFonts w:ascii="Times New Roman" w:hAnsi="Times New Roman" w:cs="Times New Roman"/>
+              </w:rPr>
+              <w:t>_line_items</w:t>
+            </w:r>
+            <w:proofErr w:type="spellEnd"/>
+            <w:r>
+              <w:rPr>
+                <w:rFonts w:ascii="Times New Roman" w:hAnsi="Times New Roman" w:cs="Times New Roman"/>
+              </w:rPr>
+              <w:t xml:space="preserve"> to 'ray'@'%' identified by 'temp' with grant option;</w:t>
+            </w:r>
+          </w:p>
+        </w:tc>
+      </w:tr>
+    </w:tbl>
     <w:p>
       <w:pPr>
         <w:ind w:left="360"/>
@@ -301,12 +540,116 @@
           <w:rFonts w:ascii="Times New Roman" w:hAnsi="Times New Roman" w:cs="Times New Roman"/>
         </w:rPr>
       </w:pPr>
+    </w:p>
+    <w:p>
+      <w:pPr>
+        <w:ind w:left="360"/>
+        <w:rPr>
+          <w:rFonts w:ascii="Times New Roman" w:hAnsi="Times New Roman" w:cs="Times New Roman"/>
+        </w:rPr>
+      </w:pPr>
       <w:r>
         <w:rPr>
           <w:rFonts w:ascii="Times New Roman" w:hAnsi="Times New Roman" w:cs="Times New Roman"/>
         </w:rPr>
-        <w:t>9.  Copy the GRANT statement for exercise #9  here.</w:t>
+        <w:t>9.  Copy the GRANT statement for exercise #</w:t>
       </w:r>
+      <w:proofErr w:type="gramStart"/>
+      <w:r>
+        <w:rPr>
+          <w:rFonts w:ascii="Times New Roman" w:hAnsi="Times New Roman" w:cs="Times New Roman"/>
+        </w:rPr>
+        <w:t>9  here</w:t>
+      </w:r>
+      <w:proofErr w:type="gramEnd"/>
+      <w:r>
+        <w:rPr>
+          <w:rFonts w:ascii="Times New Roman" w:hAnsi="Times New Roman" w:cs="Times New Roman"/>
+        </w:rPr>
+        <w:t>.</w:t>
+      </w:r>
+    </w:p>
+    <w:tbl>
+      <w:tblPr>
+        <w:tblStyle w:val="TableGrid"/>
+        <w:tblW w:w="0" w:type="auto"/>
+        <w:tblInd w:w="360" w:type="dxa"/>
+        <w:tblLook w:val="04A0" w:firstRow="1" w:lastRow="0" w:firstColumn="1" w:lastColumn="0" w:noHBand="0" w:noVBand="1"/>
+      </w:tblPr>
+      <w:tblGrid>
+        <w:gridCol w:w="8990"/>
+      </w:tblGrid>
+      <w:tr>
+        <w:tc>
+          <w:tcPr>
+            <w:tcW w:w="9350" w:type="dxa"/>
+          </w:tcPr>
+          <w:p>
+            <w:pPr>
+              <w:rPr>
+                <w:rFonts w:ascii="Times New Roman" w:hAnsi="Times New Roman" w:cs="Times New Roman"/>
+              </w:rPr>
+            </w:pPr>
+            <w:r>
+              <w:rPr>
+                <w:rFonts w:ascii="Times New Roman" w:hAnsi="Times New Roman" w:cs="Times New Roman"/>
+              </w:rPr>
+              <w:t xml:space="preserve">create user </w:t>
+            </w:r>
+            <w:proofErr w:type="spellStart"/>
+            <w:r>
+              <w:rPr>
+                <w:rFonts w:ascii="Times New Roman" w:hAnsi="Times New Roman" w:cs="Times New Roman"/>
+              </w:rPr>
+              <w:t>dorothy</w:t>
+            </w:r>
+            <w:proofErr w:type="spellEnd"/>
+            <w:r>
+              <w:rPr>
+                <w:rFonts w:ascii="Times New Roman" w:hAnsi="Times New Roman" w:cs="Times New Roman"/>
+              </w:rPr>
+              <w:t xml:space="preserve"> identified by 'sesame';</w:t>
+            </w:r>
+          </w:p>
+          <w:p>
+            <w:pPr>
+              <w:rPr>
+                <w:rFonts w:ascii="Times New Roman" w:hAnsi="Times New Roman" w:cs="Times New Roman"/>
+              </w:rPr>
+            </w:pPr>
+            <w:r>
+              <w:rPr>
+                <w:rFonts w:ascii="Times New Roman" w:hAnsi="Times New Roman" w:cs="Times New Roman"/>
+              </w:rPr>
+              <w:t>grant select, insert, update on ap.* to '</w:t>
+            </w:r>
+            <w:proofErr w:type="spellStart"/>
+            <w:r>
+              <w:rPr>
+                <w:rFonts w:ascii="Times New Roman" w:hAnsi="Times New Roman" w:cs="Times New Roman"/>
+              </w:rPr>
+              <w:t>dorothy</w:t>
+            </w:r>
+            <w:proofErr w:type="spellEnd"/>
+            <w:r>
+              <w:rPr>
+                <w:rFonts w:ascii="Times New Roman" w:hAnsi="Times New Roman" w:cs="Times New Roman"/>
+              </w:rPr>
+              <w:t>'@'%' identified by 'sesame' with grant option;</w:t>
+            </w:r>
+            <w:bookmarkStart w:id="0" w:name="_GoBack"/>
+            <w:bookmarkEnd w:id="0"/>
+          </w:p>
+        </w:tc>
+      </w:tr>
+    </w:tbl>
+    <w:p>
+      <w:pPr>
+        <w:ind w:left="360"/>
+        <w:rPr>
+          <w:rFonts w:ascii="Times New Roman" w:hAnsi="Times New Roman" w:cs="Times New Roman"/>
+        </w:rPr>
+      </w:pPr>
     </w:p>
     <w:p>
       <w:pPr>
@@ -2838,6 +3181,25 @@
       <w:szCs w:val="20"/>
     </w:rPr>
   </w:style>
+  <w:style w:type="table" w:styleId="TableGrid">
+    <w:name w:val="Table Grid"/>
+    <w:basedOn w:val="TableNormal"/>
+    <w:uiPriority w:val="59"/>
+    <w:rsid w:val="005F406E"/>
+    <w:pPr>
+      <w:spacing w:after="0" w:line="240" w:lineRule="auto"/>
+    </w:pPr>
+    <w:tblPr>
+      <w:tblBorders>
+        <w:top w:val="single" w:sz="4" w:space="0" w:color="auto"/>
+        <w:left w:val="single" w:sz="4" w:space="0" w:color="auto"/>
+        <w:bottom w:val="single" w:sz="4" w:space="0" w:color="auto"/>
+        <w:right w:val="single" w:sz="4" w:space="0" w:color="auto"/>
+        <w:insideH w:val="single" w:sz="4" w:space="0" w:color="auto"/>
+        <w:insideV w:val="single" w:sz="4" w:space="0" w:color="auto"/>
+      </w:tblBorders>
+    </w:tblPr>
+  </w:style>
 </w:styles>
 </file>
 

</xml_diff>